<commit_message>
Essayer de faire afficher l'image
</commit_message>
<xml_diff>
--- a/travail2.docx
+++ b/travail2.docx
@@ -2103,50 +2103,92 @@
           <w:ilvl w:val="0"/>
           <w:numId w:val="4"/>
         </w:numPr>
-      </w:pPr>
-      <w:r>
+        <w:rPr>
+          <w:color w:val="ED7D31" w:themeColor="accent2"/>
+        </w:rPr>
+      </w:pPr>
+      <w:r>
+        <w:rPr>
+          <w:color w:val="ED7D31" w:themeColor="accent2"/>
+        </w:rPr>
         <w:t xml:space="preserve">Lorsqu’une </w:t>
       </w:r>
       <w:proofErr w:type="spellStart"/>
       <w:r>
+        <w:rPr>
+          <w:color w:val="ED7D31" w:themeColor="accent2"/>
+        </w:rPr>
         <w:t>Card</w:t>
       </w:r>
       <w:proofErr w:type="spellEnd"/>
       <w:r>
+        <w:rPr>
+          <w:color w:val="ED7D31" w:themeColor="accent2"/>
+        </w:rPr>
         <w:t xml:space="preserve"> </w:t>
       </w:r>
       <w:r>
+        <w:rPr>
+          <w:color w:val="ED7D31" w:themeColor="accent2"/>
+        </w:rPr>
         <w:t>est</w:t>
       </w:r>
       <w:r>
+        <w:rPr>
+          <w:color w:val="ED7D31" w:themeColor="accent2"/>
+        </w:rPr>
         <w:t xml:space="preserve"> </w:t>
       </w:r>
       <w:proofErr w:type="spellStart"/>
       <w:r>
+        <w:rPr>
+          <w:color w:val="ED7D31" w:themeColor="accent2"/>
+        </w:rPr>
         <w:t>tapped</w:t>
       </w:r>
       <w:proofErr w:type="spellEnd"/>
       <w:r>
+        <w:rPr>
+          <w:color w:val="ED7D31" w:themeColor="accent2"/>
+        </w:rPr>
         <w:t xml:space="preserve"> </w:t>
       </w:r>
       <w:r>
+        <w:rPr>
+          <w:color w:val="ED7D31" w:themeColor="accent2"/>
+        </w:rPr>
         <w:t xml:space="preserve">l’affichage de </w:t>
       </w:r>
       <w:r>
+        <w:rPr>
+          <w:color w:val="ED7D31" w:themeColor="accent2"/>
+        </w:rPr>
         <w:t>l’image</w:t>
       </w:r>
       <w:r>
+        <w:rPr>
+          <w:color w:val="ED7D31" w:themeColor="accent2"/>
+        </w:rPr>
         <w:t xml:space="preserve"> doit</w:t>
       </w:r>
       <w:r>
+        <w:rPr>
+          <w:color w:val="ED7D31" w:themeColor="accent2"/>
+        </w:rPr>
         <w:t xml:space="preserve"> être affiché à l’envers (</w:t>
       </w:r>
       <w:proofErr w:type="spellStart"/>
       <w:r>
+        <w:rPr>
+          <w:color w:val="ED7D31" w:themeColor="accent2"/>
+        </w:rPr>
         <w:t>RotateFlipType</w:t>
       </w:r>
       <w:proofErr w:type="spellEnd"/>
       <w:r>
+        <w:rPr>
+          <w:color w:val="ED7D31" w:themeColor="accent2"/>
+        </w:rPr>
         <w:t>).</w:t>
       </w:r>
     </w:p>
@@ -2560,6 +2602,13 @@
       <w:r>
         <w:continuationSeparator/>
       </w:r>
+    </w:p>
+  </w:endnote>
+  <w:endnote w:type="continuationNotice" w:id="1">
+    <w:p>
+      <w:pPr>
+        <w:spacing w:before="0" w:after="0" w:line="240" w:lineRule="auto"/>
+      </w:pPr>
     </w:p>
   </w:endnote>
 </w:endnotes>
@@ -2615,6 +2664,13 @@
       <w:r>
         <w:continuationSeparator/>
       </w:r>
+    </w:p>
+  </w:footnote>
+  <w:footnote w:type="continuationNotice" w:id="1">
+    <w:p>
+      <w:pPr>
+        <w:spacing w:before="0" w:after="0" w:line="240" w:lineRule="auto"/>
+      </w:pPr>
     </w:p>
   </w:footnote>
 </w:footnotes>

</xml_diff>

<commit_message>
Mettre les cartes dans graveyard
+ petits ajustements
</commit_message>
<xml_diff>
--- a/travail2.docx
+++ b/travail2.docx
@@ -1217,32 +1217,32 @@
           <w:numId w:val="4"/>
         </w:numPr>
         <w:rPr>
-          <w:color w:val="ED7D31" w:themeColor="accent2"/>
-        </w:rPr>
-      </w:pPr>
-      <w:r>
-        <w:rPr>
-          <w:color w:val="ED7D31" w:themeColor="accent2"/>
+          <w:color w:val="70AD47" w:themeColor="accent6"/>
+        </w:rPr>
+      </w:pPr>
+      <w:r>
+        <w:rPr>
+          <w:color w:val="70AD47" w:themeColor="accent6"/>
         </w:rPr>
         <w:t xml:space="preserve">La Library doit permettre de </w:t>
       </w:r>
       <w:r>
         <w:rPr>
-          <w:color w:val="ED7D31" w:themeColor="accent2"/>
+          <w:color w:val="70AD47" w:themeColor="accent6"/>
         </w:rPr>
         <w:t xml:space="preserve">mélanger ses </w:t>
       </w:r>
       <w:proofErr w:type="spellStart"/>
       <w:r>
         <w:rPr>
-          <w:color w:val="ED7D31" w:themeColor="accent2"/>
+          <w:color w:val="70AD47" w:themeColor="accent6"/>
         </w:rPr>
         <w:t>Card</w:t>
       </w:r>
       <w:proofErr w:type="spellEnd"/>
       <w:r>
         <w:rPr>
-          <w:color w:val="ED7D31" w:themeColor="accent2"/>
+          <w:color w:val="70AD47" w:themeColor="accent6"/>
         </w:rPr>
         <w:t>.</w:t>
       </w:r>
@@ -1939,20 +1939,20 @@
           <w:numId w:val="4"/>
         </w:numPr>
         <w:rPr>
-          <w:color w:val="ED7D31" w:themeColor="accent2"/>
-        </w:rPr>
-      </w:pPr>
-      <w:proofErr w:type="spellStart"/>
-      <w:r>
-        <w:rPr>
-          <w:color w:val="ED7D31" w:themeColor="accent2"/>
+          <w:color w:val="70AD47" w:themeColor="accent6"/>
+        </w:rPr>
+      </w:pPr>
+      <w:proofErr w:type="spellStart"/>
+      <w:r>
+        <w:rPr>
+          <w:color w:val="70AD47" w:themeColor="accent6"/>
         </w:rPr>
         <w:t>Graveyard</w:t>
       </w:r>
       <w:proofErr w:type="spellEnd"/>
       <w:r>
         <w:rPr>
-          <w:color w:val="ED7D31" w:themeColor="accent2"/>
+          <w:color w:val="70AD47" w:themeColor="accent6"/>
         </w:rPr>
         <w:t xml:space="preserve"> (2 pts)</w:t>
       </w:r>
@@ -1965,32 +1965,32 @@
           <w:numId w:val="4"/>
         </w:numPr>
         <w:rPr>
-          <w:color w:val="ED7D31" w:themeColor="accent2"/>
-        </w:rPr>
-      </w:pPr>
-      <w:r>
-        <w:rPr>
-          <w:color w:val="ED7D31" w:themeColor="accent2"/>
+          <w:color w:val="70AD47" w:themeColor="accent6"/>
+        </w:rPr>
+      </w:pPr>
+      <w:r>
+        <w:rPr>
+          <w:color w:val="70AD47" w:themeColor="accent6"/>
         </w:rPr>
         <w:t xml:space="preserve">Lorsqu’on clique sur une </w:t>
       </w:r>
       <w:proofErr w:type="spellStart"/>
       <w:r>
         <w:rPr>
-          <w:color w:val="ED7D31" w:themeColor="accent2"/>
+          <w:color w:val="70AD47" w:themeColor="accent6"/>
         </w:rPr>
         <w:t>Card</w:t>
       </w:r>
       <w:proofErr w:type="spellEnd"/>
       <w:r>
         <w:rPr>
-          <w:color w:val="ED7D31" w:themeColor="accent2"/>
+          <w:color w:val="70AD47" w:themeColor="accent6"/>
         </w:rPr>
         <w:t>, rien ne se passe</w:t>
       </w:r>
       <w:r>
         <w:rPr>
-          <w:color w:val="ED7D31" w:themeColor="accent2"/>
+          <w:color w:val="70AD47" w:themeColor="accent6"/>
         </w:rPr>
         <w:t>.</w:t>
       </w:r>

</xml_diff>